<commit_message>
created a cleass: TrackerCommunicator for connecting,announcing and scraping a given tracker
</commit_message>
<xml_diff>
--- a/task-schedule.docx
+++ b/task-schedule.docx
@@ -28,8 +28,6 @@
         </w:rPr>
         <w:t xml:space="preserve"> - Schedule</w:t>
       </w:r>
-      <w:bookmarkStart w:id="0" w:name="_GoBack"/>
-      <w:bookmarkEnd w:id="0"/>
     </w:p>
     <w:p>
       <w:pPr>
@@ -133,7 +131,7 @@
           <w:bCs/>
           <w:color w:val="70AD47" w:themeColor="accent6"/>
         </w:rPr>
-        <w:t>FINISHED</w:t>
+        <w:t>DONE</w:t>
       </w:r>
     </w:p>
     <w:p>
@@ -353,7 +351,7 @@
           <w:bCs/>
           <w:color w:val="70AD47" w:themeColor="accent6"/>
         </w:rPr>
-        <w:t>FINISHED</w:t>
+        <w:t>DONE</w:t>
       </w:r>
     </w:p>
     <w:p>
@@ -377,7 +375,7 @@
           <w:bCs/>
           <w:color w:val="70AD47" w:themeColor="accent6"/>
         </w:rPr>
-        <w:t>FINISHED</w:t>
+        <w:t>DONE</w:t>
       </w:r>
     </w:p>
     <w:p>
@@ -413,7 +411,7 @@
           <w:bCs/>
           <w:color w:val="70AD47" w:themeColor="accent6"/>
         </w:rPr>
-        <w:t>FINISHED</w:t>
+        <w:t>DONE</w:t>
       </w:r>
     </w:p>
     <w:p>
@@ -505,7 +503,7 @@
           <w:bCs/>
           <w:color w:val="70AD47" w:themeColor="accent6"/>
         </w:rPr>
-        <w:t>FINISHED</w:t>
+        <w:t>DONE</w:t>
       </w:r>
     </w:p>
     <w:p>
@@ -549,10 +547,13 @@
           <w:bCs/>
           <w:color w:val="70AD47" w:themeColor="accent6"/>
         </w:rPr>
-        <w:t>FINISHED</w:t>
-      </w:r>
-      <w:r>
-        <w:t xml:space="preserve"> (</w:t>
+        <w:t>DONE</w:t>
+      </w:r>
+      <w:r>
+        <w:t xml:space="preserve"> </w:t>
+      </w:r>
+      <w:r>
+        <w:t>(</w:t>
       </w:r>
       <w:r>
         <w:rPr>
@@ -585,10 +586,13 @@
           <w:bCs/>
           <w:color w:val="70AD47" w:themeColor="accent6"/>
         </w:rPr>
-        <w:t>FINISHED</w:t>
-      </w:r>
-      <w:r>
-        <w:t xml:space="preserve"> (</w:t>
+        <w:t>DONE</w:t>
+      </w:r>
+      <w:r>
+        <w:t xml:space="preserve"> </w:t>
+      </w:r>
+      <w:r>
+        <w:t>(</w:t>
       </w:r>
       <w:r>
         <w:rPr>
@@ -627,10 +631,13 @@
           <w:bCs/>
           <w:color w:val="70AD47" w:themeColor="accent6"/>
         </w:rPr>
-        <w:t>FINISHED</w:t>
-      </w:r>
-      <w:r>
-        <w:t xml:space="preserve"> (</w:t>
+        <w:t>DONE</w:t>
+      </w:r>
+      <w:r>
+        <w:t xml:space="preserve"> </w:t>
+      </w:r>
+      <w:r>
+        <w:t>(</w:t>
       </w:r>
       <w:r>
         <w:rPr>
@@ -653,6 +660,11 @@
     <w:p>
       <w:pPr>
         <w:bidi w:val="0"/>
+        <w:rPr>
+          <w:b/>
+          <w:bCs/>
+          <w:color w:val="4472C4" w:themeColor="accent1"/>
+        </w:rPr>
       </w:pPr>
       <w:r>
         <w:rPr>
@@ -692,11 +704,16 @@
         <w:rPr>
           <w:b/>
           <w:bCs/>
-          <w:color w:val="7030A0"/>
-        </w:rPr>
-        <w:t>NOT STARTED</w:t>
-      </w:r>
-      <w:r>
+          <w:color w:val="4472C4" w:themeColor="accent1"/>
+        </w:rPr>
+        <w:t>IN PROGRESS</w:t>
+      </w:r>
+      <w:r>
+        <w:rPr>
+          <w:b/>
+          <w:bCs/>
+          <w:color w:val="4472C4" w:themeColor="accent1"/>
+        </w:rPr>
         <w:t xml:space="preserve"> </w:t>
       </w:r>
     </w:p>
@@ -748,12 +765,23 @@
         <w:rPr>
           <w:b/>
           <w:bCs/>
-          <w:color w:val="7030A0"/>
-        </w:rPr>
-        <w:t>NOT STARTED</w:t>
-      </w:r>
-      <w:r>
-        <w:t xml:space="preserve"> ()</w:t>
+          <w:color w:val="70AD47" w:themeColor="accent6"/>
+        </w:rPr>
+        <w:t>DONE</w:t>
+      </w:r>
+      <w:r>
+        <w:t xml:space="preserve"> </w:t>
+      </w:r>
+      <w:bookmarkStart w:id="0" w:name="_GoBack"/>
+      <w:bookmarkEnd w:id="0"/>
+      <w:r>
+        <w:t>(</w:t>
+      </w:r>
+      <w:r>
+        <w:t>stav</w:t>
+      </w:r>
+      <w:r>
+        <w:t>)</w:t>
       </w:r>
     </w:p>
     <w:p>
@@ -780,12 +808,26 @@
         <w:rPr>
           <w:b/>
           <w:bCs/>
-          <w:color w:val="7030A0"/>
-        </w:rPr>
-        <w:t>NOT STARTED</w:t>
-      </w:r>
-      <w:r>
-        <w:t xml:space="preserve"> ()</w:t>
+          <w:color w:val="4472C4" w:themeColor="accent1"/>
+        </w:rPr>
+        <w:t>IN PROGRESS</w:t>
+      </w:r>
+      <w:r>
+        <w:rPr>
+          <w:b/>
+          <w:bCs/>
+          <w:color w:val="4472C4" w:themeColor="accent1"/>
+        </w:rPr>
+        <w:t xml:space="preserve"> </w:t>
+      </w:r>
+      <w:r>
+        <w:t>(</w:t>
+      </w:r>
+      <w:r>
+        <w:t>stav</w:t>
+      </w:r>
+      <w:r>
+        <w:t>)</w:t>
       </w:r>
     </w:p>
     <w:p>
@@ -804,12 +846,20 @@
         <w:rPr>
           <w:b/>
           <w:bCs/>
-          <w:color w:val="7030A0"/>
-        </w:rPr>
-        <w:t>NOT STARTED</w:t>
-      </w:r>
-      <w:r>
-        <w:t xml:space="preserve"> ()</w:t>
+          <w:color w:val="4472C4" w:themeColor="accent1"/>
+        </w:rPr>
+        <w:t>IN PROGRESS</w:t>
+      </w:r>
+      <w:r>
+        <w:rPr>
+          <w:b/>
+          <w:bCs/>
+          <w:color w:val="4472C4" w:themeColor="accent1"/>
+        </w:rPr>
+        <w:t xml:space="preserve"> </w:t>
+      </w:r>
+      <w:r>
+        <w:t>()</w:t>
       </w:r>
     </w:p>
     <w:p>

</xml_diff>

<commit_message>
added a paper.docx file for details about our project.
</commit_message>
<xml_diff>
--- a/task-schedule.docx
+++ b/task-schedule.docx
@@ -65,13 +65,8 @@
         </w:rPr>
         <w:t xml:space="preserve"> </w:t>
       </w:r>
-      <w:r>
-        <w:rPr>
-          <w:b/>
-          <w:bCs/>
-        </w:rPr>
-        <w:t xml:space="preserve">STATUS: </w:t>
-      </w:r>
+      <w:bookmarkStart w:id="0" w:name="_GoBack"/>
+      <w:bookmarkEnd w:id="0"/>
       <w:r>
         <w:rPr>
           <w:b/>
@@ -772,8 +767,6 @@
       <w:r>
         <w:t xml:space="preserve"> </w:t>
       </w:r>
-      <w:bookmarkStart w:id="0" w:name="_GoBack"/>
-      <w:bookmarkEnd w:id="0"/>
       <w:r>
         <w:t>(</w:t>
       </w:r>

</xml_diff>